<commit_message>
Changes to be committed: 	modified:   Andrew Staus - C964 Computer Science Capstone Clothesifier.docx 	modified:   Andrew Staus - C964 Computer Science Capstone Clothesifier.pdf
</commit_message>
<xml_diff>
--- a/Andrew Staus - C964 Computer Science Capstone Clothesifier.docx
+++ b/Andrew Staus - C964 Computer Science Capstone Clothesifier.docx
@@ -4186,25 +4186,31 @@
         <w:rPr>
           <w:lang w:val="en"/>
         </w:rPr>
-        <w:t xml:space="preserve">The </w:t>
-      </w:r>
-      <w:r>
-        <w:rPr>
-          <w:lang w:val="en"/>
-        </w:rPr>
-        <w:t xml:space="preserve">Western Governors University </w:t>
-      </w:r>
-      <w:r>
-        <w:rPr>
-          <w:lang w:val="en"/>
-        </w:rPr>
-        <w:t>Computer Science Capstone</w:t>
-      </w:r>
-      <w:r>
-        <w:rPr>
-          <w:lang w:val="en"/>
-        </w:rPr>
-        <w:t xml:space="preserve"> is the final assignment before completing the Bachelor of Science in Computer Science degree program.  </w:t>
+        <w:t>The Computer Science Capstone</w:t>
+      </w:r>
+      <w:r>
+        <w:rPr>
+          <w:lang w:val="en"/>
+        </w:rPr>
+        <w:t xml:space="preserve"> is the final assignment before completing the Bachelor of Science in Computer Science degree program</w:t>
+      </w:r>
+      <w:r>
+        <w:rPr>
+          <w:lang w:val="en"/>
+        </w:rPr>
+        <w:t xml:space="preserve"> at </w:t>
+      </w:r>
+      <w:r>
+        <w:rPr>
+          <w:lang w:val="en"/>
+        </w:rPr>
+        <w:t>Western Governors University</w:t>
+      </w:r>
+      <w:r>
+        <w:rPr>
+          <w:lang w:val="en"/>
+        </w:rPr>
+        <w:t xml:space="preserve">.  </w:t>
       </w:r>
       <w:r>
         <w:rPr>
@@ -4240,7 +4246,22 @@
         <w:rPr>
           <w:lang w:val="en"/>
         </w:rPr>
-        <w:t xml:space="preserve">develop an application that utilizes a machine learning algorithm to solve a problem for a business.  Clothesifier is the name of the application </w:t>
+        <w:t>develop an application that utilizes a machine learning algorithm to solve a problem for a business.</w:t>
+      </w:r>
+    </w:p>
+    <w:p>
+      <w:pPr>
+        <w:pStyle w:val="NoSpacing"/>
+        <w:ind w:firstLine="0"/>
+        <w:rPr>
+          <w:lang w:val="en"/>
+        </w:rPr>
+      </w:pPr>
+      <w:r>
+        <w:rPr>
+          <w:lang w:val="en"/>
+        </w:rPr>
+        <w:t xml:space="preserve">Clothesifier is the name of the application </w:t>
       </w:r>
       <w:r>
         <w:rPr>
@@ -26361,6 +26382,7 @@
     <w:rsid w:val="00147D0E"/>
     <w:rsid w:val="001F4759"/>
     <w:rsid w:val="00202F77"/>
+    <w:rsid w:val="0036577D"/>
     <w:rsid w:val="00377BA2"/>
     <w:rsid w:val="00511D9B"/>
     <w:rsid w:val="00665F3D"/>

</xml_diff>

<commit_message>
Changes to be committed: 	modified:   Andrew Staus - C964 Computer Science Capstone Clothesifier.docx 	modified:   Andrew Staus - C964 Computer Science Capstone Clothesifier.pdf 	modified:   model training/notebook.ipynb 	modified:   webpage/index.html
</commit_message>
<xml_diff>
--- a/Andrew Staus - C964 Computer Science Capstone Clothesifier.docx
+++ b/Andrew Staus - C964 Computer Science Capstone Clothesifier.docx
@@ -4105,7 +4105,7 @@
                 <w:noProof/>
                 <w:webHidden/>
               </w:rPr>
-              <w:t>38</w:t>
+              <w:t>39</w:t>
             </w:r>
             <w:r>
               <w:rPr>
@@ -4198,13 +4198,7 @@
         <w:rPr>
           <w:lang w:val="en"/>
         </w:rPr>
-        <w:t xml:space="preserve"> at </w:t>
-      </w:r>
-      <w:r>
-        <w:rPr>
-          <w:lang w:val="en"/>
-        </w:rPr>
-        <w:t>Western Governors University</w:t>
+        <w:t xml:space="preserve"> at Western Governors University</w:t>
       </w:r>
       <w:r>
         <w:rPr>
@@ -4445,7 +4439,21 @@
             <w:rStyle w:val="Hyperlink"/>
             <w:lang w:val="en"/>
           </w:rPr>
-          <w:t>this link</w:t>
+          <w:t>this l</w:t>
+        </w:r>
+        <w:r>
+          <w:rPr>
+            <w:rStyle w:val="Hyperlink"/>
+            <w:lang w:val="en"/>
+          </w:rPr>
+          <w:t>i</w:t>
+        </w:r>
+        <w:r>
+          <w:rPr>
+            <w:rStyle w:val="Hyperlink"/>
+            <w:lang w:val="en"/>
+          </w:rPr>
+          <w:t>nk</w:t>
         </w:r>
       </w:hyperlink>
       <w:r>
@@ -14153,7 +14161,27 @@
             <w:iCs/>
             <w:lang w:val="en"/>
           </w:rPr>
-          <w:t>training Jupyter notebook</w:t>
+          <w:t>traini</w:t>
+        </w:r>
+        <w:r>
+          <w:rPr>
+            <w:rStyle w:val="Hyperlink"/>
+            <w:rFonts w:eastAsia="Calibri" w:cs="Times New Roman"/>
+            <w:i/>
+            <w:iCs/>
+            <w:lang w:val="en"/>
+          </w:rPr>
+          <w:t>n</w:t>
+        </w:r>
+        <w:r>
+          <w:rPr>
+            <w:rStyle w:val="Hyperlink"/>
+            <w:rFonts w:eastAsia="Calibri" w:cs="Times New Roman"/>
+            <w:i/>
+            <w:iCs/>
+            <w:lang w:val="en"/>
+          </w:rPr>
+          <w:t>g Jupyter notebook</w:t>
         </w:r>
       </w:hyperlink>
     </w:p>
@@ -14326,7 +14354,27 @@
             <w:iCs/>
             <w:lang w:val="en"/>
           </w:rPr>
-          <w:t>API root endpoint</w:t>
+          <w:t>API root e</w:t>
+        </w:r>
+        <w:r>
+          <w:rPr>
+            <w:rStyle w:val="Hyperlink"/>
+            <w:rFonts w:eastAsia="Calibri" w:cs="Times New Roman"/>
+            <w:i/>
+            <w:iCs/>
+            <w:lang w:val="en"/>
+          </w:rPr>
+          <w:t>n</w:t>
+        </w:r>
+        <w:r>
+          <w:rPr>
+            <w:rStyle w:val="Hyperlink"/>
+            <w:rFonts w:eastAsia="Calibri" w:cs="Times New Roman"/>
+            <w:i/>
+            <w:iCs/>
+            <w:lang w:val="en"/>
+          </w:rPr>
+          <w:t>dpoint</w:t>
         </w:r>
       </w:hyperlink>
       <w:r>
@@ -14587,7 +14635,27 @@
             <w:iCs/>
             <w:lang w:val="en"/>
           </w:rPr>
-          <w:t>Clothesifier webpage</w:t>
+          <w:t>Clothesifier w</w:t>
+        </w:r>
+        <w:r>
+          <w:rPr>
+            <w:rStyle w:val="Hyperlink"/>
+            <w:rFonts w:eastAsia="Calibri" w:cs="Times New Roman"/>
+            <w:i/>
+            <w:iCs/>
+            <w:lang w:val="en"/>
+          </w:rPr>
+          <w:t>e</w:t>
+        </w:r>
+        <w:r>
+          <w:rPr>
+            <w:rStyle w:val="Hyperlink"/>
+            <w:rFonts w:eastAsia="Calibri" w:cs="Times New Roman"/>
+            <w:i/>
+            <w:iCs/>
+            <w:lang w:val="en"/>
+          </w:rPr>
+          <w:t>bpage</w:t>
         </w:r>
       </w:hyperlink>
       <w:r>
@@ -18594,17 +18662,23 @@
         <w:r>
           <w:rPr>
             <w:rStyle w:val="Hyperlink"/>
-            <w:rFonts w:eastAsia="Calibri" w:cs="Times New Roman"/>
-            <w:lang w:val="en"/>
           </w:rPr>
-          <w:t>https://github.com/AndrewStaus/Clothesifier</w:t>
+          <w:t>https://github.com/AndrewStaus/WGU-Capst</w:t>
+        </w:r>
+        <w:r>
+          <w:rPr>
+            <w:rStyle w:val="Hyperlink"/>
+          </w:rPr>
+          <w:t>o</w:t>
+        </w:r>
+        <w:r>
+          <w:rPr>
+            <w:rStyle w:val="Hyperlink"/>
+          </w:rPr>
+          <w:t>ne-Clothesifier</w:t>
         </w:r>
       </w:hyperlink>
       <w:r>
-        <w:rPr>
-          <w:rFonts w:eastAsia="Calibri" w:cs="Times New Roman"/>
-          <w:lang w:val="en"/>
-        </w:rPr>
         <w:t xml:space="preserve"> </w:t>
       </w:r>
     </w:p>
@@ -18719,12 +18793,27 @@
             <w:hyperlink r:id="rId30" w:history="1">
               <w:r>
                 <w:rPr>
+                  <w:rStyle w:val="Hyperlink"/>
                   <w:rFonts w:eastAsia="Calibri" w:cs="Times New Roman"/>
-                  <w:color w:val="0563C1"/>
-                  <w:u w:val="single"/>
                   <w:lang w:val="en"/>
                 </w:rPr>
-                <w:t>https://andrewstaus.github.io/Clothesifier/webpage/test_images/test_images.zip</w:t>
+                <w:t>https://andre</w:t>
+              </w:r>
+              <w:r>
+                <w:rPr>
+                  <w:rStyle w:val="Hyperlink"/>
+                  <w:rFonts w:eastAsia="Calibri" w:cs="Times New Roman"/>
+                  <w:lang w:val="en"/>
+                </w:rPr>
+                <w:t>w</w:t>
+              </w:r>
+              <w:r>
+                <w:rPr>
+                  <w:rStyle w:val="Hyperlink"/>
+                  <w:rFonts w:eastAsia="Calibri" w:cs="Times New Roman"/>
+                  <w:lang w:val="en"/>
+                </w:rPr>
+                <w:t>staus.github.io/WGU-Capstone-Clothesifier/webpage/test_images/test_images.zip</w:t>
               </w:r>
             </w:hyperlink>
           </w:p>
@@ -18781,12 +18870,11 @@
             <w:hyperlink r:id="rId31" w:history="1">
               <w:r>
                 <w:rPr>
-                  <w:rFonts w:eastAsia="Calibri" w:cs="Times New Roman"/>
-                  <w:color w:val="0563C1"/>
-                  <w:u w:val="single"/>
-                  <w:lang w:val="en"/>
+                  <w:rStyle w:val="Hyperlink"/>
+                  <w:rFonts w:cs="Times New Roman"/>
+                  <w:shd w:val="clear" w:color="auto" w:fill="FFFFFF"/>
                 </w:rPr>
-                <w:t>https://andrewstaus.github.io/Clothesifier/</w:t>
+                <w:t>https://andrewstaus.github.io/WGU-Capstone-Clothesifier</w:t>
               </w:r>
             </w:hyperlink>
           </w:p>
@@ -18954,6 +19042,7 @@
                 <w:rFonts w:eastAsia="Calibri" w:cs="Times New Roman"/>
                 <w:lang w:val="en"/>
               </w:rPr>
+              <w:lastRenderedPageBreak/>
               <w:t xml:space="preserve">Select an image from the downloaded test images and press </w:t>
             </w:r>
             <w:r>
@@ -19075,7 +19164,6 @@
                 <w:rFonts w:eastAsia="Calibri" w:cs="Times New Roman"/>
                 <w:lang w:val="en"/>
               </w:rPr>
-              <w:lastRenderedPageBreak/>
               <w:t>View the classification result and confidence levels</w:t>
             </w:r>
             <w:r>
@@ -19186,6 +19274,7 @@
                 <w:rFonts w:eastAsia="Calibri" w:cs="Times New Roman"/>
                 <w:lang w:val="en"/>
               </w:rPr>
+              <w:lastRenderedPageBreak/>
               <w:t>Toggle between the table and chart view of confidence levels by selecting the respective tab</w:t>
             </w:r>
             <w:r>
@@ -19297,7 +19386,6 @@
                 <w:rFonts w:eastAsia="Calibri" w:cs="Times New Roman"/>
                 <w:lang w:val="en"/>
               </w:rPr>
-              <w:lastRenderedPageBreak/>
               <w:t xml:space="preserve">Alternatively, users can take advantage of the mobile-friendly webpage design by uploading their images using their phone or </w:t>
             </w:r>
             <w:r>
@@ -19419,6 +19507,7 @@
                 <w:rFonts w:eastAsia="Calibri" w:cs="Times New Roman"/>
                 <w:lang w:val="en"/>
               </w:rPr>
+              <w:lastRenderedPageBreak/>
               <w:t xml:space="preserve">The EDA and model training Jupyter notebook can be </w:t>
             </w:r>
             <w:r>
@@ -19567,7 +19656,6 @@
                 <w:rFonts w:eastAsia="Calibri" w:cs="Times New Roman"/>
                 <w:lang w:val="en"/>
               </w:rPr>
-              <w:lastRenderedPageBreak/>
               <w:t xml:space="preserve">The notebook </w:t>
             </w:r>
             <w:r>
@@ -19853,22 +19941,19 @@
             <w:hyperlink r:id="rId40" w:history="1">
               <w:r>
                 <w:rPr>
+                  <w:rStyle w:val="Hyperlink"/>
                   <w:rFonts w:eastAsia="Calibri" w:cs="Times New Roman"/>
-                  <w:color w:val="0563C1"/>
-                  <w:u w:val="single"/>
                   <w:lang w:val="en"/>
                 </w:rPr>
-                <w:t>https://blog.hubspot.com/website/application-programming-interface-api</w:t>
+                <w:t>https://www.w3schools.in/restful-web-services/intro</w:t>
               </w:r>
             </w:hyperlink>
             <w:r>
               <w:rPr>
                 <w:rFonts w:eastAsia="Calibri" w:cs="Times New Roman"/>
-                <w:color w:val="0563C1"/>
-                <w:u w:val="single"/>
                 <w:lang w:val="en"/>
               </w:rPr>
-              <w:t>.</w:t>
+              <w:t xml:space="preserve"> </w:t>
             </w:r>
           </w:p>
         </w:tc>
@@ -19972,6 +20057,7 @@
                 <w:szCs w:val="20"/>
                 <w:lang w:val="en"/>
               </w:rPr>
+              <w:lastRenderedPageBreak/>
               <w:t>The complete source code for the project can be found in the GitHub repository by clicking the "Source" link on the navigation bar.</w:t>
             </w:r>
           </w:p>
@@ -20356,6 +20442,7 @@
           <w:szCs w:val="24"/>
           <w:lang w:val="en"/>
         </w:rPr>
+        <w:lastRenderedPageBreak/>
         <w:t xml:space="preserve">Overall, this project has been a valuable learning experience and has encouraged me to continue expanding my programming skills and seek certification. </w:t>
       </w:r>
       <w:r>
@@ -26266,6 +26353,18 @@
       <w:lang w:eastAsia="ja-JP"/>
     </w:rPr>
   </w:style>
+  <w:style w:type="character" w:styleId="FollowedHyperlink">
+    <w:name w:val="FollowedHyperlink"/>
+    <w:basedOn w:val="DefaultParagraphFont"/>
+    <w:uiPriority w:val="99"/>
+    <w:semiHidden/>
+    <w:unhideWhenUsed/>
+    <w:rsid w:val="00750E9D"/>
+    <w:rPr>
+      <w:color w:val="954F72" w:themeColor="followedHyperlink"/>
+      <w:u w:val="single"/>
+    </w:rPr>
+  </w:style>
 </w:styles>
 </file>
 
@@ -26390,6 +26489,7 @@
     <w:rsid w:val="006D2FEC"/>
     <w:rsid w:val="009C5734"/>
     <w:rsid w:val="00AC0376"/>
+    <w:rsid w:val="00EC5163"/>
   </w:rsids>
   <m:mathPr>
     <m:mathFont m:val="Cambria Math"/>

</xml_diff>